<commit_message>
fill by using categorical data
</commit_message>
<xml_diff>
--- a/Python/Week-3/Data-Preprocessing-01/documentation.docx
+++ b/Python/Week-3/Data-Preprocessing-01/documentation.docx
@@ -790,13 +790,7 @@
               <w:rPr>
                 <w:rFonts w:ascii="Consolas" w:hAnsi="Consolas" w:cs="Times New Roman"/>
               </w:rPr>
-              <w:t xml:space="preserve"> of central tendency</w:t>
-            </w:r>
-            <w:r>
-              <w:rPr>
-                <w:rFonts w:ascii="Consolas" w:hAnsi="Consolas" w:cs="Times New Roman"/>
-              </w:rPr>
-              <w:t xml:space="preserve"> (Mean, Median, Mod)</w:t>
+              <w:t xml:space="preserve"> of central tendency (Mean, Median, Mod)</w:t>
             </w:r>
           </w:p>
           <w:p>
@@ -3546,6 +3540,26 @@
     </w:p>
     <w:p>
       <w:pPr>
+        <w:pStyle w:val="ListParagraph"/>
+        <w:numPr>
+          <w:ilvl w:val="0"/>
+          <w:numId w:val="29"/>
+        </w:numPr>
+        <w:rPr>
+          <w:color w:val="00B0F0"/>
+        </w:rPr>
+      </w:pPr>
+      <w:r>
+        <w:rPr>
+          <w:color w:val="00B0F0"/>
+        </w:rPr>
+        <w:t>Fill value by categorical data.</w:t>
+      </w:r>
+      <w:bookmarkStart w:id="0" w:name="_GoBack"/>
+      <w:bookmarkEnd w:id="0"/>
+    </w:p>
+    <w:p>
+      <w:pPr>
         <w:pStyle w:val="Heading1"/>
         <w:numPr>
           <w:ilvl w:val="0"/>
@@ -3879,8 +3893,6 @@
           <w:t>X(Twitter)</w:t>
         </w:r>
       </w:hyperlink>
-      <w:bookmarkStart w:id="0" w:name="_GoBack"/>
-      <w:bookmarkEnd w:id="0"/>
     </w:p>
     <w:p>
       <w:pPr>
@@ -4003,7 +4015,7 @@
           <w:rPr>
             <w:noProof/>
           </w:rPr>
-          <w:t>7</w:t>
+          <w:t>6</w:t>
         </w:r>
         <w:r>
           <w:rPr>
@@ -8295,7 +8307,7 @@
 </file>
 
 <file path=customXml/itemProps1.xml><?xml version="1.0" encoding="utf-8"?>
-<ds:datastoreItem xmlns:ds="http://schemas.openxmlformats.org/officeDocument/2006/customXml" ds:itemID="{863F34D2-7CA1-490E-9192-82F4E8C913AA}">
+<ds:datastoreItem xmlns:ds="http://schemas.openxmlformats.org/officeDocument/2006/customXml" ds:itemID="{CCE7E606-F34F-4366-9501-25BB08788225}">
   <ds:schemaRefs>
     <ds:schemaRef ds:uri="http://schemas.openxmlformats.org/officeDocument/2006/bibliography"/>
   </ds:schemaRefs>

</xml_diff>